<commit_message>
Fixed Synchronization not working previously
</commit_message>
<xml_diff>
--- a/Installation Procedure.docx
+++ b/Installation Procedure.docx
@@ -17,8 +17,9 @@
       <w:r>
         <w:t>Server</w:t>
       </w:r>
-      <w:bookmarkStart w:id="0" w:name="_GoBack"/>
-      <w:bookmarkEnd w:id="0"/>
+      <w:r>
+        <w:t xml:space="preserve"> (One Time)</w:t>
+      </w:r>
     </w:p>
     <w:p>
       <w:pPr>
@@ -301,6 +302,9 @@
       <w:r>
         <w:t>Client Machine</w:t>
       </w:r>
+      <w:r>
+        <w:t xml:space="preserve"> (To be done on every client machine)</w:t>
+      </w:r>
     </w:p>
     <w:p>
       <w:pPr>
@@ -312,7 +316,13 @@
         <w:spacing w:after="0"/>
       </w:pPr>
       <w:r>
-        <w:t>Extract the zip file to “</w:t>
+        <w:t xml:space="preserve">Extract the zip file </w:t>
+      </w:r>
+      <w:r>
+        <w:t xml:space="preserve">named “SWAddInForCheckIn.zip“ and copy the folder </w:t>
+      </w:r>
+      <w:r>
+        <w:t>to “</w:t>
       </w:r>
       <w:r>
         <w:t>C:\Program Files\SOLIDWORKS Corp\</w:t>
@@ -357,7 +367,7 @@
           <w:noProof/>
         </w:rPr>
         <w:drawing>
-          <wp:inline distT="0" distB="0" distL="0" distR="0" wp14:anchorId="45E71F31" wp14:editId="4EA46D99">
+          <wp:inline distT="0" distB="0" distL="0" distR="0" wp14:anchorId="4928AE12" wp14:editId="38AAD63C">
             <wp:extent cx="4495800" cy="2255520"/>
             <wp:effectExtent l="114300" t="95250" r="114300" b="87630"/>
             <wp:docPr id="4" name="Picture 4"/>
@@ -405,8 +415,240 @@
     </w:p>
     <w:p>
       <w:pPr>
+        <w:pStyle w:val="ListParagraph"/>
+        <w:numPr>
+          <w:ilvl w:val="0"/>
+          <w:numId w:val="28"/>
+        </w:numPr>
         <w:spacing w:after="0"/>
       </w:pPr>
+      <w:r>
+        <w:lastRenderedPageBreak/>
+        <w:t>To s</w:t>
+      </w:r>
+      <w:r>
+        <w:t>etup Custom Properties template</w:t>
+      </w:r>
+      <w:r>
+        <w:t>s, copy the “</w:t>
+      </w:r>
+      <w:proofErr w:type="spellStart"/>
+      <w:r>
+        <w:t>INVCustomProperties</w:t>
+      </w:r>
+      <w:r>
+        <w:t>.asmprp</w:t>
+      </w:r>
+      <w:proofErr w:type="spellEnd"/>
+      <w:r>
+        <w:t>” &amp; “</w:t>
+      </w:r>
+      <w:proofErr w:type="spellStart"/>
+      <w:r>
+        <w:t>INVCustomProperties</w:t>
+      </w:r>
+      <w:r>
+        <w:t>.prtprp</w:t>
+      </w:r>
+      <w:proofErr w:type="spellEnd"/>
+      <w:r>
+        <w:t xml:space="preserve">” to path </w:t>
+      </w:r>
+      <w:r>
+        <w:t>“</w:t>
+      </w:r>
+      <w:r>
+        <w:t>C:\</w:t>
+      </w:r>
+      <w:proofErr w:type="spellStart"/>
+      <w:r>
+        <w:t>Progra</w:t>
+      </w:r>
+      <w:r>
+        <w:t>mData</w:t>
+      </w:r>
+      <w:proofErr w:type="spellEnd"/>
+      <w:r>
+        <w:t>\SolidWorks\SolidWorks 2017</w:t>
+      </w:r>
+      <w:r>
+        <w:t>\</w:t>
+      </w:r>
+      <w:proofErr w:type="spellStart"/>
+      <w:r>
+        <w:t>lang</w:t>
+      </w:r>
+      <w:proofErr w:type="spellEnd"/>
+      <w:r>
+        <w:t>\</w:t>
+      </w:r>
+      <w:proofErr w:type="spellStart"/>
+      <w:r>
+        <w:t>english</w:t>
+      </w:r>
+      <w:proofErr w:type="spellEnd"/>
+      <w:r>
+        <w:t>”</w:t>
+      </w:r>
+      <w:r>
+        <w:t xml:space="preserve">. Ensure that SolidWorks is pointing </w:t>
+      </w:r>
+      <w:r>
+        <w:t xml:space="preserve">to </w:t>
+      </w:r>
+      <w:r>
+        <w:t xml:space="preserve">the file </w:t>
+      </w:r>
+      <w:r>
+        <w:t>locations of</w:t>
+      </w:r>
+      <w:r>
+        <w:t xml:space="preserve"> the </w:t>
+      </w:r>
+      <w:r>
+        <w:t>Custom Properties by checking in “Options &gt; System Options tab &gt; File Locations &gt; Custom Property Files”.</w:t>
+      </w:r>
+    </w:p>
+    <w:p>
+      <w:pPr>
+        <w:spacing w:after="0"/>
+      </w:pPr>
+    </w:p>
+    <w:p>
+      <w:pPr>
+        <w:pStyle w:val="ListParagraph"/>
+        <w:numPr>
+          <w:ilvl w:val="0"/>
+          <w:numId w:val="28"/>
+        </w:numPr>
+        <w:spacing w:after="0"/>
+      </w:pPr>
+      <w:r>
+        <w:t>To s</w:t>
+      </w:r>
+      <w:r>
+        <w:t>etup SW Drawing Template</w:t>
+      </w:r>
+      <w:r>
+        <w:t>, copy the “</w:t>
+      </w:r>
+      <w:r>
+        <w:t xml:space="preserve">SDE - A3 </w:t>
+      </w:r>
+      <w:r>
+        <w:t>–</w:t>
+      </w:r>
+      <w:r>
+        <w:t xml:space="preserve"> </w:t>
+      </w:r>
+      <w:proofErr w:type="spellStart"/>
+      <w:r>
+        <w:t>Landscape</w:t>
+      </w:r>
+      <w:r>
+        <w:t>.drwdot</w:t>
+      </w:r>
+      <w:proofErr w:type="spellEnd"/>
+      <w:r>
+        <w:t>” to path “</w:t>
+      </w:r>
+      <w:r>
+        <w:t>C:\</w:t>
+      </w:r>
+      <w:proofErr w:type="spellStart"/>
+      <w:r>
+        <w:t>Progra</w:t>
+      </w:r>
+      <w:r>
+        <w:t>mData</w:t>
+      </w:r>
+      <w:proofErr w:type="spellEnd"/>
+      <w:r>
+        <w:t>\SolidWorks\SolidWorks 2017</w:t>
+      </w:r>
+      <w:r>
+        <w:t>\templates</w:t>
+      </w:r>
+      <w:r>
+        <w:t xml:space="preserve">”. </w:t>
+      </w:r>
+      <w:r>
+        <w:t>Ensure that SolidWorks is pointing to the file locations of the Custom Properties by checking in “Options &gt; System Options tab &gt; File Locations &gt;</w:t>
+      </w:r>
+      <w:r>
+        <w:t xml:space="preserve"> Document Templates</w:t>
+      </w:r>
+      <w:r>
+        <w:t>”.</w:t>
+      </w:r>
+    </w:p>
+    <w:p>
+      <w:pPr>
+        <w:pStyle w:val="ListParagraph"/>
+        <w:numPr>
+          <w:ilvl w:val="0"/>
+          <w:numId w:val="28"/>
+        </w:numPr>
+        <w:spacing w:after="0"/>
+      </w:pPr>
+      <w:r>
+        <w:t xml:space="preserve">To setup </w:t>
+      </w:r>
+      <w:proofErr w:type="spellStart"/>
+      <w:r>
+        <w:t>BendLine</w:t>
+      </w:r>
+      <w:proofErr w:type="spellEnd"/>
+      <w:r>
+        <w:t xml:space="preserve"> macro, e</w:t>
+      </w:r>
+      <w:r>
+        <w:t>xtract the zip file named “</w:t>
+      </w:r>
+      <w:r>
+        <w:t>swBendline</w:t>
+      </w:r>
+      <w:r>
+        <w:t>.zip</w:t>
+      </w:r>
+      <w:proofErr w:type="gramStart"/>
+      <w:r>
+        <w:t>“ and</w:t>
+      </w:r>
+      <w:proofErr w:type="gramEnd"/>
+      <w:r>
+        <w:t xml:space="preserve"> copy the folder to “</w:t>
+      </w:r>
+      <w:r>
+        <w:t>C:\Program Files\SOLIDWORKS Corp\</w:t>
+      </w:r>
+      <w:proofErr w:type="spellStart"/>
+      <w:r>
+        <w:t>swBendline</w:t>
+      </w:r>
+      <w:proofErr w:type="spellEnd"/>
+      <w:r>
+        <w:t>”</w:t>
+      </w:r>
+      <w:r>
+        <w:t xml:space="preserve">. Run </w:t>
+      </w:r>
+      <w:proofErr w:type="spellStart"/>
+      <w:r>
+        <w:t>cmd</w:t>
+      </w:r>
+      <w:proofErr w:type="spellEnd"/>
+      <w:r>
+        <w:t xml:space="preserve"> as Administrator and run the following command. </w:t>
+      </w:r>
+    </w:p>
+    <w:p>
+      <w:pPr>
+        <w:pStyle w:val="ListParagraph"/>
+        <w:spacing w:after="0"/>
+      </w:pPr>
+      <w:bookmarkStart w:id="0" w:name="_GoBack"/>
+      <w:bookmarkEnd w:id="0"/>
     </w:p>
     <w:sectPr>
       <w:headerReference w:type="default" r:id="rId12"/>
@@ -1130,7 +1372,7 @@
           <w:rPr>
             <w:noProof/>
           </w:rPr>
-          <w:t>1</w:t>
+          <w:t>2</w:t>
         </w:r>
         <w:r>
           <w:rPr>
@@ -1450,7 +1692,7 @@
   <w:abstractNum w:abstractNumId="0">
     <w:nsid w:val="086411F5"/>
     <w:multiLevelType w:val="hybridMultilevel"/>
-    <w:tmpl w:val="3CB417F4"/>
+    <w:tmpl w:val="69AC7C90"/>
     <w:lvl w:ilvl="0" w:tplc="0409000F">
       <w:start w:val="1"/>
       <w:numFmt w:val="decimal"/>
@@ -6345,7 +6587,7 @@
 </file>
 
 <file path=customXml/itemProps1.xml><?xml version="1.0" encoding="utf-8"?>
-<ds:datastoreItem xmlns:ds="http://schemas.openxmlformats.org/officeDocument/2006/customXml" ds:itemID="{5DF1FD69-699F-425C-8F61-18BDD16A5F67}">
+<ds:datastoreItem xmlns:ds="http://schemas.openxmlformats.org/officeDocument/2006/customXml" ds:itemID="{1D00ACE9-7EDF-45F7-A3C9-BC741733BC84}">
   <ds:schemaRefs>
     <ds:schemaRef ds:uri="http://schemas.openxmlformats.org/officeDocument/2006/bibliography"/>
   </ds:schemaRefs>

</xml_diff>